<commit_message>
Adiciando uma configuração do caminho da dll do Firebird no arquivo "Config.ini". Corrigindo SQL de exclusão do produto.
</commit_message>
<xml_diff>
--- a/docs/Anotações.docx
+++ b/docs/Anotações.docx
@@ -25,6 +25,33 @@
       </w:r>
       <w:r>
         <w:t>, porem já existe um banco pronto na pasta “data”</w:t>
+      </w:r>
+    </w:p>
+    <w:p>
+      <w:r>
+        <w:t xml:space="preserve">Abaixo do parâmetro do caminho do BD </w:t>
+      </w:r>
+      <w:r>
+        <w:t>existe</w:t>
+      </w:r>
+      <w:r>
+        <w:t xml:space="preserve"> também um parâmetro para configurar o caminho da </w:t>
+      </w:r>
+      <w:proofErr w:type="spellStart"/>
+      <w:r>
+        <w:t>dll</w:t>
+      </w:r>
+      <w:proofErr w:type="spellEnd"/>
+      <w:r>
+        <w:t xml:space="preserve"> do </w:t>
+      </w:r>
+      <w:proofErr w:type="spellStart"/>
+      <w:r>
+        <w:t>firebird</w:t>
+      </w:r>
+      <w:proofErr w:type="spellEnd"/>
+      <w:r>
+        <w:t>, pois o componente de conexão precisa dela para realizar o acesso ao banco.</w:t>
       </w:r>
     </w:p>
     <w:p>

</xml_diff>